<commit_message>
report ,some parts of Q1 a b c d
</commit_message>
<xml_diff>
--- a/d.docx
+++ b/d.docx
@@ -17,9 +17,8 @@
     </w:p>
     <w:p>
       <w:pPr>
-        <w:rPr>
-          <w:lang w:val="tr-TR"/>
-        </w:rPr>
+        <w:keepNext/>
+        <w:jc w:val="center"/>
       </w:pPr>
       <w:r>
         <w:rPr>
@@ -27,10 +26,10 @@
           <w:lang w:val="tr-TR" w:eastAsia="tr-TR"/>
         </w:rPr>
         <w:drawing>
-          <wp:inline distT="0" distB="0" distL="0" distR="0" wp14:anchorId="3D8A0E73" wp14:editId="227D0133">
+          <wp:inline distT="0" distB="0" distL="0" distR="0" wp14:anchorId="52E8C693" wp14:editId="4716D277">
             <wp:extent cx="5760720" cy="2460831"/>
             <wp:effectExtent l="0" t="0" r="0" b="0"/>
-            <wp:docPr id="5" name="Resim 5"/>
+            <wp:docPr id="2" name="Resim 2"/>
             <wp:cNvGraphicFramePr>
               <a:graphicFrameLocks xmlns:a="http://schemas.openxmlformats.org/drawingml/2006/main" noChangeAspect="1"/>
             </wp:cNvGraphicFramePr>
@@ -65,9 +64,49 @@
     </w:p>
     <w:p>
       <w:pPr>
+        <w:pStyle w:val="ResimYazs"/>
+        <w:jc w:val="center"/>
         <w:rPr>
           <w:lang w:val="tr-TR"/>
         </w:rPr>
+      </w:pPr>
+      <w:r>
+        <w:t xml:space="preserve">Figure </w:t>
+      </w:r>
+      <w:r>
+        <w:fldChar w:fldCharType="begin"/>
+      </w:r>
+      <w:r>
+        <w:instrText xml:space="preserve"> SEQ Figure \* ARABIC </w:instrText>
+      </w:r>
+      <w:r>
+        <w:fldChar w:fldCharType="separate"/>
+      </w:r>
+      <w:r>
+        <w:rPr>
+          <w:noProof/>
+        </w:rPr>
+        <w:t>1</w:t>
+      </w:r>
+      <w:r>
+        <w:fldChar w:fldCharType="end"/>
+      </w:r>
+      <w:r>
+        <w:t xml:space="preserve">: </w:t>
+      </w:r>
+      <w:proofErr w:type="spellStart"/>
+      <w:r>
+        <w:t>Flyback</w:t>
+      </w:r>
+      <w:proofErr w:type="spellEnd"/>
+      <w:r>
+        <w:t xml:space="preserve"> Converter with Leakage Inductance</w:t>
+      </w:r>
+    </w:p>
+    <w:p>
+      <w:pPr>
+        <w:keepNext/>
+        <w:jc w:val="center"/>
       </w:pPr>
       <w:r>
         <w:rPr>
@@ -75,9 +114,9 @@
           <w:lang w:val="tr-TR" w:eastAsia="tr-TR"/>
         </w:rPr>
         <w:drawing>
-          <wp:inline distT="0" distB="0" distL="0" distR="0" wp14:anchorId="45A6E8A9" wp14:editId="2F3879BB">
-            <wp:extent cx="3009900" cy="2266950"/>
-            <wp:effectExtent l="0" t="0" r="0" b="0"/>
+          <wp:inline distT="0" distB="0" distL="0" distR="0" wp14:anchorId="7087E9F4" wp14:editId="29271999">
+            <wp:extent cx="2914650" cy="2203450"/>
+            <wp:effectExtent l="0" t="0" r="0" b="6350"/>
             <wp:docPr id="1" name="Resim 1"/>
             <wp:cNvGraphicFramePr>
               <a:graphicFrameLocks xmlns:a="http://schemas.openxmlformats.org/drawingml/2006/main" noChangeAspect="1"/>
@@ -89,20 +128,27 @@
                     <pic:cNvPr id="0" name=""/>
                     <pic:cNvPicPr/>
                   </pic:nvPicPr>
-                  <pic:blipFill>
+                  <pic:blipFill rotWithShape="1">
                     <a:blip r:embed="rId6"/>
-                    <a:stretch>
-                      <a:fillRect/>
-                    </a:stretch>
+                    <a:srcRect l="1689" t="1400" r="1476" b="1400"/>
+                    <a:stretch/>
                   </pic:blipFill>
-                  <pic:spPr>
+                  <pic:spPr bwMode="auto">
                     <a:xfrm>
                       <a:off x="0" y="0"/>
-                      <a:ext cx="3009900" cy="2266950"/>
+                      <a:ext cx="2914650" cy="2203450"/>
                     </a:xfrm>
                     <a:prstGeom prst="rect">
                       <a:avLst/>
                     </a:prstGeom>
+                    <a:ln>
+                      <a:noFill/>
+                    </a:ln>
+                    <a:extLst>
+                      <a:ext uri="{53640926-AAD7-44D8-BBD7-CCE9431645EC}">
+                        <a14:shadowObscured xmlns:a14="http://schemas.microsoft.com/office/drawing/2010/main"/>
+                      </a:ext>
+                    </a:extLst>
                   </pic:spPr>
                 </pic:pic>
               </a:graphicData>
@@ -113,17 +159,221 @@
     </w:p>
     <w:p>
       <w:pPr>
-        <w:rPr>
-          <w:lang w:val="tr-TR"/>
-        </w:rPr>
+        <w:pStyle w:val="ResimYazs"/>
+        <w:jc w:val="center"/>
+      </w:pPr>
+      <w:r>
+        <w:t xml:space="preserve">Figure </w:t>
+      </w:r>
+      <w:r>
+        <w:fldChar w:fldCharType="begin"/>
+      </w:r>
+      <w:r>
+        <w:instrText xml:space="preserve"> SEQ Figure \* ARABIC </w:instrText>
+      </w:r>
+      <w:r>
+        <w:fldChar w:fldCharType="separate"/>
+      </w:r>
+      <w:r>
+        <w:rPr>
+          <w:noProof/>
+        </w:rPr>
+        <w:t>2</w:t>
+      </w:r>
+      <w:r>
+        <w:fldChar w:fldCharType="end"/>
+      </w:r>
+      <w:r>
+        <w:t>: Error C</w:t>
+      </w:r>
+      <w:r>
+        <w:t xml:space="preserve">aused by </w:t>
+      </w:r>
+      <w:r>
+        <w:t>Discontinuous Leakage Inductor Current</w:t>
+      </w:r>
+    </w:p>
+    <w:p>
+      <w:r>
+        <w:t xml:space="preserve">Leakage inductor current has to be continuous. However, switching </w:t>
+      </w:r>
+      <w:r>
+        <w:t>causes</w:t>
+      </w:r>
+      <w:r>
+        <w:t xml:space="preserve"> discontinuity</w:t>
+      </w:r>
+      <w:r>
+        <w:t xml:space="preserve"> in the current, which results in error in</w:t>
+      </w:r>
+      <w:r>
+        <w:rPr>
+          <w:b/>
+        </w:rPr>
+        <w:t xml:space="preserve"> Figure 2</w:t>
+      </w:r>
+      <w:r>
+        <w:t xml:space="preserve">. In real, abrupt </w:t>
+      </w:r>
+      <w:r>
+        <w:t>change</w:t>
+      </w:r>
+      <w:r>
+        <w:t xml:space="preserve"> in the leakage inductance current </w:t>
+      </w:r>
+      <w:r>
+        <w:t>cause</w:t>
+      </w:r>
+      <w:r>
+        <w:t xml:space="preserve"> high voltage difference across</w:t>
+      </w:r>
+      <w:r>
+        <w:t xml:space="preserve"> the terminals of the switch. </w:t>
+      </w:r>
+      <w:r>
+        <w:t xml:space="preserve">Therefore, it is necessary to implement a snubber across the terminals of the primary winding to protect </w:t>
+      </w:r>
+      <w:r>
+        <w:t xml:space="preserve">the </w:t>
+      </w:r>
+      <w:r>
+        <w:t>switch</w:t>
+      </w:r>
+      <w:r>
+        <w:t xml:space="preserve">. The snubber will provide a path to current to flow continuously. The snubber seen in </w:t>
+      </w:r>
+      <w:r>
+        <w:rPr>
+          <w:b/>
+        </w:rPr>
+        <w:t>Figure 3</w:t>
+      </w:r>
+      <w:r>
+        <w:t xml:space="preserve"> </w:t>
+      </w:r>
+      <w:r>
+        <w:t>helps the switch voltage to stay limited.</w:t>
+      </w:r>
+      <w:bookmarkStart w:id="0" w:name="_GoBack"/>
+      <w:bookmarkEnd w:id="0"/>
+    </w:p>
+    <w:p>
+      <w:pPr>
+        <w:keepNext/>
+        <w:jc w:val="center"/>
       </w:pPr>
       <w:r>
         <w:rPr>
           <w:noProof/>
           <w:lang w:val="tr-TR" w:eastAsia="tr-TR"/>
         </w:rPr>
+        <w:lastRenderedPageBreak/>
         <w:drawing>
-          <wp:inline distT="0" distB="0" distL="0" distR="0" wp14:anchorId="1F12B741" wp14:editId="7E01A259">
+          <wp:inline distT="0" distB="0" distL="0" distR="0" wp14:anchorId="04BF8E4B" wp14:editId="43C27317">
+            <wp:extent cx="4972050" cy="2457450"/>
+            <wp:effectExtent l="0" t="0" r="0" b="0"/>
+            <wp:docPr id="5" name="Resim 5"/>
+            <wp:cNvGraphicFramePr>
+              <a:graphicFrameLocks xmlns:a="http://schemas.openxmlformats.org/drawingml/2006/main" noChangeAspect="1"/>
+            </wp:cNvGraphicFramePr>
+            <a:graphic xmlns:a="http://schemas.openxmlformats.org/drawingml/2006/main">
+              <a:graphicData uri="http://schemas.openxmlformats.org/drawingml/2006/picture">
+                <pic:pic xmlns:pic="http://schemas.openxmlformats.org/drawingml/2006/picture">
+                  <pic:nvPicPr>
+                    <pic:cNvPr id="0" name=""/>
+                    <pic:cNvPicPr/>
+                  </pic:nvPicPr>
+                  <pic:blipFill rotWithShape="1">
+                    <a:blip r:embed="rId7"/>
+                    <a:srcRect l="3638" r="9934"/>
+                    <a:stretch/>
+                  </pic:blipFill>
+                  <pic:spPr bwMode="auto">
+                    <a:xfrm>
+                      <a:off x="0" y="0"/>
+                      <a:ext cx="4978891" cy="2460831"/>
+                    </a:xfrm>
+                    <a:prstGeom prst="rect">
+                      <a:avLst/>
+                    </a:prstGeom>
+                    <a:ln>
+                      <a:noFill/>
+                    </a:ln>
+                    <a:extLst>
+                      <a:ext uri="{53640926-AAD7-44D8-BBD7-CCE9431645EC}">
+                        <a14:shadowObscured xmlns:a14="http://schemas.microsoft.com/office/drawing/2010/main"/>
+                      </a:ext>
+                    </a:extLst>
+                  </pic:spPr>
+                </pic:pic>
+              </a:graphicData>
+            </a:graphic>
+          </wp:inline>
+        </w:drawing>
+      </w:r>
+    </w:p>
+    <w:p>
+      <w:pPr>
+        <w:pStyle w:val="ResimYazs"/>
+        <w:jc w:val="center"/>
+        <w:rPr>
+          <w:lang w:val="tr-TR"/>
+        </w:rPr>
+      </w:pPr>
+      <w:r>
+        <w:t xml:space="preserve">Figure </w:t>
+      </w:r>
+      <w:r>
+        <w:fldChar w:fldCharType="begin"/>
+      </w:r>
+      <w:r>
+        <w:instrText xml:space="preserve"> SEQ Figure \* ARABIC </w:instrText>
+      </w:r>
+      <w:r>
+        <w:fldChar w:fldCharType="separate"/>
+      </w:r>
+      <w:r>
+        <w:rPr>
+          <w:noProof/>
+        </w:rPr>
+        <w:t>3</w:t>
+      </w:r>
+      <w:r>
+        <w:fldChar w:fldCharType="end"/>
+      </w:r>
+      <w:r>
+        <w:t xml:space="preserve">: </w:t>
+      </w:r>
+      <w:proofErr w:type="spellStart"/>
+      <w:r>
+        <w:t>Flyback</w:t>
+      </w:r>
+      <w:proofErr w:type="spellEnd"/>
+      <w:r>
+        <w:t xml:space="preserve"> Converter with Leakage Inductance</w:t>
+      </w:r>
+      <w:r>
+        <w:t xml:space="preserve"> and Snubber</w:t>
+      </w:r>
+    </w:p>
+    <w:p>
+      <w:pPr>
+        <w:rPr>
+          <w:lang w:val="tr-TR"/>
+        </w:rPr>
+      </w:pPr>
+    </w:p>
+    <w:p>
+      <w:pPr>
+        <w:keepNext/>
+      </w:pPr>
+      <w:r>
+        <w:rPr>
+          <w:noProof/>
+          <w:lang w:val="tr-TR" w:eastAsia="tr-TR"/>
+        </w:rPr>
+        <w:drawing>
+          <wp:inline distT="0" distB="0" distL="0" distR="0" wp14:anchorId="10CF41E6" wp14:editId="7A1FD092">
             <wp:extent cx="5760720" cy="2650691"/>
             <wp:effectExtent l="0" t="0" r="0" b="0"/>
             <wp:docPr id="4" name="Resim 4"/>
@@ -138,7 +388,7 @@
                     <pic:cNvPicPr/>
                   </pic:nvPicPr>
                   <pic:blipFill>
-                    <a:blip r:embed="rId7"/>
+                    <a:blip r:embed="rId8"/>
                     <a:stretch>
                       <a:fillRect/>
                     </a:stretch>
@@ -161,12 +411,43 @@
     </w:p>
     <w:p>
       <w:pPr>
+        <w:pStyle w:val="ResimYazs"/>
+        <w:jc w:val="center"/>
         <w:rPr>
           <w:lang w:val="tr-TR"/>
         </w:rPr>
       </w:pPr>
-      <w:bookmarkStart w:id="0" w:name="_GoBack"/>
-      <w:bookmarkEnd w:id="0"/>
+      <w:r>
+        <w:t xml:space="preserve">Figure </w:t>
+      </w:r>
+      <w:r>
+        <w:fldChar w:fldCharType="begin"/>
+      </w:r>
+      <w:r>
+        <w:instrText xml:space="preserve"> SEQ Figure \* ARABIC </w:instrText>
+      </w:r>
+      <w:r>
+        <w:fldChar w:fldCharType="separate"/>
+      </w:r>
+      <w:r>
+        <w:rPr>
+          <w:noProof/>
+        </w:rPr>
+        <w:t>4</w:t>
+      </w:r>
+      <w:r>
+        <w:fldChar w:fldCharType="end"/>
+      </w:r>
+      <w:r>
+        <w:t>: Switch Voltage</w:t>
+      </w:r>
+    </w:p>
+    <w:p>
+      <w:pPr>
+        <w:rPr>
+          <w:lang w:val="tr-TR"/>
+        </w:rPr>
+      </w:pPr>
     </w:p>
     <w:sectPr>
       <w:pgSz w:w="11906" w:h="16838"/>
@@ -399,6 +680,25 @@
       <w:lang w:val="en-US"/>
     </w:rPr>
   </w:style>
+  <w:style w:type="paragraph" w:styleId="ResimYazs">
+    <w:name w:val="caption"/>
+    <w:basedOn w:val="Normal"/>
+    <w:next w:val="Normal"/>
+    <w:uiPriority w:val="35"/>
+    <w:unhideWhenUsed/>
+    <w:qFormat/>
+    <w:rsid w:val="004F7589"/>
+    <w:pPr>
+      <w:spacing w:line="240" w:lineRule="auto"/>
+    </w:pPr>
+    <w:rPr>
+      <w:b/>
+      <w:bCs/>
+      <w:color w:val="4F81BD" w:themeColor="accent1"/>
+      <w:sz w:val="18"/>
+      <w:szCs w:val="18"/>
+    </w:rPr>
+  </w:style>
 </w:styles>
 </file>
 
@@ -621,6 +921,25 @@
       <w:sz w:val="16"/>
       <w:szCs w:val="16"/>
       <w:lang w:val="en-US"/>
+    </w:rPr>
+  </w:style>
+  <w:style w:type="paragraph" w:styleId="ResimYazs">
+    <w:name w:val="caption"/>
+    <w:basedOn w:val="Normal"/>
+    <w:next w:val="Normal"/>
+    <w:uiPriority w:val="35"/>
+    <w:unhideWhenUsed/>
+    <w:qFormat/>
+    <w:rsid w:val="004F7589"/>
+    <w:pPr>
+      <w:spacing w:line="240" w:lineRule="auto"/>
+    </w:pPr>
+    <w:rPr>
+      <w:b/>
+      <w:bCs/>
+      <w:color w:val="4F81BD" w:themeColor="accent1"/>
+      <w:sz w:val="18"/>
+      <w:szCs w:val="18"/>
     </w:rPr>
   </w:style>
 </w:styles>

</xml_diff>